<commit_message>
restructure of the code
</commit_message>
<xml_diff>
--- a/Docs/Analyse.docx
+++ b/Docs/Analyse.docx
@@ -807,7 +807,7 @@
           <w:r>
             <w:fldChar w:fldCharType="separate"/>
           </w:r>
-          <w:hyperlink w:anchor="_Toc50037137" w:history="1">
+          <w:hyperlink w:anchor="_Toc54956653" w:history="1">
             <w:r>
               <w:rPr>
                 <w:rStyle w:val="Hyperlink"/>
@@ -834,7 +834,7 @@
                 <w:noProof/>
                 <w:webHidden/>
               </w:rPr>
-              <w:instrText xml:space="preserve"> PAGEREF _Toc50037137 \h </w:instrText>
+              <w:instrText xml:space="preserve"> PAGEREF _Toc54956653 \h </w:instrText>
             </w:r>
             <w:r>
               <w:rPr>
@@ -877,7 +877,7 @@
               <w:lang w:eastAsia="nl-NL"/>
             </w:rPr>
           </w:pPr>
-          <w:hyperlink w:anchor="_Toc50037138" w:history="1">
+          <w:hyperlink w:anchor="_Toc54956654" w:history="1">
             <w:r>
               <w:rPr>
                 <w:rStyle w:val="Hyperlink"/>
@@ -904,7 +904,7 @@
                 <w:noProof/>
                 <w:webHidden/>
               </w:rPr>
-              <w:instrText xml:space="preserve"> PAGEREF _Toc50037138 \h </w:instrText>
+              <w:instrText xml:space="preserve"> PAGEREF _Toc54956654 \h </w:instrText>
             </w:r>
             <w:r>
               <w:rPr>
@@ -925,6 +925,216 @@
                 <w:webHidden/>
               </w:rPr>
               <w:t>3</w:t>
+            </w:r>
+            <w:r>
+              <w:rPr>
+                <w:noProof/>
+                <w:webHidden/>
+              </w:rPr>
+              <w:fldChar w:fldCharType="end"/>
+            </w:r>
+          </w:hyperlink>
+        </w:p>
+        <w:p>
+          <w:pPr>
+            <w:pStyle w:val="Inhopg1"/>
+            <w:tabs>
+              <w:tab w:val="right" w:leader="dot" w:pos="9350"/>
+            </w:tabs>
+            <w:rPr>
+              <w:rFonts w:eastAsiaTheme="minorEastAsia"/>
+              <w:noProof/>
+              <w:lang w:eastAsia="nl-NL"/>
+            </w:rPr>
+          </w:pPr>
+          <w:hyperlink w:anchor="_Toc54956655" w:history="1">
+            <w:r>
+              <w:rPr>
+                <w:rStyle w:val="Hyperlink"/>
+                <w:noProof/>
+              </w:rPr>
+              <w:t>Use Case Diagram</w:t>
+            </w:r>
+            <w:r>
+              <w:rPr>
+                <w:noProof/>
+                <w:webHidden/>
+              </w:rPr>
+              <w:tab/>
+            </w:r>
+            <w:r>
+              <w:rPr>
+                <w:noProof/>
+                <w:webHidden/>
+              </w:rPr>
+              <w:fldChar w:fldCharType="begin"/>
+            </w:r>
+            <w:r>
+              <w:rPr>
+                <w:noProof/>
+                <w:webHidden/>
+              </w:rPr>
+              <w:instrText xml:space="preserve"> PAGEREF _Toc54956655 \h </w:instrText>
+            </w:r>
+            <w:r>
+              <w:rPr>
+                <w:noProof/>
+                <w:webHidden/>
+              </w:rPr>
+            </w:r>
+            <w:r>
+              <w:rPr>
+                <w:noProof/>
+                <w:webHidden/>
+              </w:rPr>
+              <w:fldChar w:fldCharType="separate"/>
+            </w:r>
+            <w:r>
+              <w:rPr>
+                <w:noProof/>
+                <w:webHidden/>
+              </w:rPr>
+              <w:t>7</w:t>
+            </w:r>
+            <w:r>
+              <w:rPr>
+                <w:noProof/>
+                <w:webHidden/>
+              </w:rPr>
+              <w:fldChar w:fldCharType="end"/>
+            </w:r>
+          </w:hyperlink>
+        </w:p>
+        <w:p>
+          <w:pPr>
+            <w:pStyle w:val="Inhopg1"/>
+            <w:tabs>
+              <w:tab w:val="right" w:leader="dot" w:pos="9350"/>
+            </w:tabs>
+            <w:rPr>
+              <w:rFonts w:eastAsiaTheme="minorEastAsia"/>
+              <w:noProof/>
+              <w:lang w:eastAsia="nl-NL"/>
+            </w:rPr>
+          </w:pPr>
+          <w:hyperlink w:anchor="_Toc54956656" w:history="1">
+            <w:r>
+              <w:rPr>
+                <w:rStyle w:val="Hyperlink"/>
+                <w:noProof/>
+              </w:rPr>
+              <w:t>UI Sketches</w:t>
+            </w:r>
+            <w:r>
+              <w:rPr>
+                <w:noProof/>
+                <w:webHidden/>
+              </w:rPr>
+              <w:tab/>
+            </w:r>
+            <w:r>
+              <w:rPr>
+                <w:noProof/>
+                <w:webHidden/>
+              </w:rPr>
+              <w:fldChar w:fldCharType="begin"/>
+            </w:r>
+            <w:r>
+              <w:rPr>
+                <w:noProof/>
+                <w:webHidden/>
+              </w:rPr>
+              <w:instrText xml:space="preserve"> PAGEREF _Toc54956656 \h </w:instrText>
+            </w:r>
+            <w:r>
+              <w:rPr>
+                <w:noProof/>
+                <w:webHidden/>
+              </w:rPr>
+            </w:r>
+            <w:r>
+              <w:rPr>
+                <w:noProof/>
+                <w:webHidden/>
+              </w:rPr>
+              <w:fldChar w:fldCharType="separate"/>
+            </w:r>
+            <w:r>
+              <w:rPr>
+                <w:noProof/>
+                <w:webHidden/>
+              </w:rPr>
+              <w:t>8</w:t>
+            </w:r>
+            <w:r>
+              <w:rPr>
+                <w:noProof/>
+                <w:webHidden/>
+              </w:rPr>
+              <w:fldChar w:fldCharType="end"/>
+            </w:r>
+          </w:hyperlink>
+        </w:p>
+        <w:p>
+          <w:pPr>
+            <w:pStyle w:val="Inhopg1"/>
+            <w:tabs>
+              <w:tab w:val="right" w:leader="dot" w:pos="9350"/>
+            </w:tabs>
+            <w:rPr>
+              <w:rFonts w:eastAsiaTheme="minorEastAsia"/>
+              <w:noProof/>
+              <w:lang w:eastAsia="nl-NL"/>
+            </w:rPr>
+          </w:pPr>
+          <w:hyperlink w:anchor="_Toc54956657" w:history="1">
+            <w:r>
+              <w:rPr>
+                <w:rStyle w:val="Hyperlink"/>
+                <w:noProof/>
+              </w:rPr>
+              <w:t>Testplan</w:t>
+            </w:r>
+            <w:r>
+              <w:rPr>
+                <w:noProof/>
+                <w:webHidden/>
+              </w:rPr>
+              <w:tab/>
+            </w:r>
+            <w:r>
+              <w:rPr>
+                <w:noProof/>
+                <w:webHidden/>
+              </w:rPr>
+              <w:fldChar w:fldCharType="begin"/>
+            </w:r>
+            <w:r>
+              <w:rPr>
+                <w:noProof/>
+                <w:webHidden/>
+              </w:rPr>
+              <w:instrText xml:space="preserve"> PAGEREF _Toc54956657 \h </w:instrText>
+            </w:r>
+            <w:r>
+              <w:rPr>
+                <w:noProof/>
+                <w:webHidden/>
+              </w:rPr>
+            </w:r>
+            <w:r>
+              <w:rPr>
+                <w:noProof/>
+                <w:webHidden/>
+              </w:rPr>
+              <w:fldChar w:fldCharType="separate"/>
+            </w:r>
+            <w:r>
+              <w:rPr>
+                <w:noProof/>
+                <w:webHidden/>
+              </w:rPr>
+              <w:t>9</w:t>
             </w:r>
             <w:r>
               <w:rPr>
@@ -968,16 +1178,13 @@
     <w:p/>
     <w:p/>
     <w:p/>
-    <w:p/>
-    <w:p/>
-    <w:p/>
-    <w:p/>
     <w:p>
       <w:pPr>
         <w:pStyle w:val="Kop1"/>
       </w:pPr>
-      <w:bookmarkStart w:id="0" w:name="_Toc50037137"/>
+      <w:bookmarkStart w:id="0" w:name="_Toc54956653"/>
       <w:r>
+        <w:lastRenderedPageBreak/>
         <w:t>Requirements</w:t>
       </w:r>
       <w:bookmarkEnd w:id="0"/>
@@ -1554,15 +1761,10 @@
       <w:pPr>
         <w:pStyle w:val="Kop1"/>
       </w:pPr>
-      <w:bookmarkStart w:id="1" w:name="_Toc50037138"/>
-      <w:proofErr w:type="spellStart"/>
+      <w:bookmarkStart w:id="1" w:name="_Toc54956654"/>
       <w:r>
         <w:lastRenderedPageBreak/>
-        <w:t>Use</w:t>
-      </w:r>
-      <w:proofErr w:type="spellEnd"/>
-      <w:r>
-        <w:t xml:space="preserve"> Cases</w:t>
+        <w:t>Use Cases</w:t>
       </w:r>
       <w:bookmarkEnd w:id="1"/>
     </w:p>
@@ -1799,15 +2001,7 @@
           </w:tcPr>
           <w:p>
             <w:r>
-              <w:t>1. Een gebruiker drukt op de knop: “</w:t>
-            </w:r>
-            <w:proofErr w:type="spellStart"/>
-            <w:r>
-              <w:t>connect</w:t>
-            </w:r>
-            <w:proofErr w:type="spellEnd"/>
-            <w:r>
-              <w:t>”</w:t>
+              <w:t>1. Een gebruiker drukt op de knop: “connect”</w:t>
             </w:r>
             <w:r>
               <w:t>.</w:t>
@@ -4467,6 +4661,563 @@
         <w:br w:type="page"/>
       </w:r>
     </w:p>
+    <w:p>
+      <w:pPr>
+        <w:pStyle w:val="Kop1"/>
+      </w:pPr>
+      <w:bookmarkStart w:id="2" w:name="_Toc54956655"/>
+      <w:r>
+        <w:lastRenderedPageBreak/>
+        <w:t>Use Case Diagram</w:t>
+      </w:r>
+      <w:bookmarkEnd w:id="2"/>
+    </w:p>
+    <w:p/>
+    <w:p>
+      <w:r>
+        <w:rPr>
+          <w:noProof/>
+        </w:rPr>
+        <w:drawing>
+          <wp:inline distT="0" distB="0" distL="0" distR="0" wp14:anchorId="52ACDFEB" wp14:editId="36B52285">
+            <wp:extent cx="5257800" cy="4594860"/>
+            <wp:effectExtent l="0" t="0" r="0" b="0"/>
+            <wp:docPr id="1" name="Afbeelding 1"/>
+            <wp:cNvGraphicFramePr>
+              <a:graphicFrameLocks xmlns:a="http://schemas.openxmlformats.org/drawingml/2006/main" noChangeAspect="1"/>
+            </wp:cNvGraphicFramePr>
+            <a:graphic xmlns:a="http://schemas.openxmlformats.org/drawingml/2006/main">
+              <a:graphicData uri="http://schemas.openxmlformats.org/drawingml/2006/picture">
+                <pic:pic xmlns:pic="http://schemas.openxmlformats.org/drawingml/2006/picture">
+                  <pic:nvPicPr>
+                    <pic:cNvPr id="0" name="Picture 1"/>
+                    <pic:cNvPicPr>
+                      <a:picLocks noChangeAspect="1" noChangeArrowheads="1"/>
+                    </pic:cNvPicPr>
+                  </pic:nvPicPr>
+                  <pic:blipFill>
+                    <a:blip r:embed="rId7">
+                      <a:extLst>
+                        <a:ext uri="{28A0092B-C50C-407E-A947-70E740481C1C}">
+                          <a14:useLocalDpi xmlns:a14="http://schemas.microsoft.com/office/drawing/2010/main" val="0"/>
+                        </a:ext>
+                      </a:extLst>
+                    </a:blip>
+                    <a:srcRect/>
+                    <a:stretch>
+                      <a:fillRect/>
+                    </a:stretch>
+                  </pic:blipFill>
+                  <pic:spPr bwMode="auto">
+                    <a:xfrm>
+                      <a:off x="0" y="0"/>
+                      <a:ext cx="5257800" cy="4594860"/>
+                    </a:xfrm>
+                    <a:prstGeom prst="rect">
+                      <a:avLst/>
+                    </a:prstGeom>
+                    <a:noFill/>
+                    <a:ln>
+                      <a:noFill/>
+                    </a:ln>
+                  </pic:spPr>
+                </pic:pic>
+              </a:graphicData>
+            </a:graphic>
+          </wp:inline>
+        </w:drawing>
+      </w:r>
+    </w:p>
+    <w:p/>
+    <w:p>
+      <w:r>
+        <w:br w:type="page"/>
+      </w:r>
+    </w:p>
+    <w:p>
+      <w:pPr>
+        <w:pStyle w:val="Kop1"/>
+      </w:pPr>
+      <w:bookmarkStart w:id="3" w:name="_Toc54956656"/>
+      <w:r>
+        <w:lastRenderedPageBreak/>
+        <w:t>UI Sketches</w:t>
+      </w:r>
+      <w:bookmarkEnd w:id="3"/>
+    </w:p>
+    <w:p/>
+    <w:p>
+      <w:r>
+        <w:rPr>
+          <w:noProof/>
+        </w:rPr>
+        <w:drawing>
+          <wp:inline distT="0" distB="0" distL="0" distR="0" wp14:anchorId="09608E97" wp14:editId="4D4A2C70">
+            <wp:extent cx="5935980" cy="6934200"/>
+            <wp:effectExtent l="0" t="0" r="7620" b="0"/>
+            <wp:docPr id="2" name="Afbeelding 2"/>
+            <wp:cNvGraphicFramePr>
+              <a:graphicFrameLocks xmlns:a="http://schemas.openxmlformats.org/drawingml/2006/main" noChangeAspect="1"/>
+            </wp:cNvGraphicFramePr>
+            <a:graphic xmlns:a="http://schemas.openxmlformats.org/drawingml/2006/main">
+              <a:graphicData uri="http://schemas.openxmlformats.org/drawingml/2006/picture">
+                <pic:pic xmlns:pic="http://schemas.openxmlformats.org/drawingml/2006/picture">
+                  <pic:nvPicPr>
+                    <pic:cNvPr id="0" name="Picture 2"/>
+                    <pic:cNvPicPr>
+                      <a:picLocks noChangeAspect="1" noChangeArrowheads="1"/>
+                    </pic:cNvPicPr>
+                  </pic:nvPicPr>
+                  <pic:blipFill>
+                    <a:blip r:embed="rId8">
+                      <a:extLst>
+                        <a:ext uri="{28A0092B-C50C-407E-A947-70E740481C1C}">
+                          <a14:useLocalDpi xmlns:a14="http://schemas.microsoft.com/office/drawing/2010/main" val="0"/>
+                        </a:ext>
+                      </a:extLst>
+                    </a:blip>
+                    <a:srcRect/>
+                    <a:stretch>
+                      <a:fillRect/>
+                    </a:stretch>
+                  </pic:blipFill>
+                  <pic:spPr bwMode="auto">
+                    <a:xfrm>
+                      <a:off x="0" y="0"/>
+                      <a:ext cx="5935980" cy="6934200"/>
+                    </a:xfrm>
+                    <a:prstGeom prst="rect">
+                      <a:avLst/>
+                    </a:prstGeom>
+                    <a:noFill/>
+                    <a:ln>
+                      <a:noFill/>
+                    </a:ln>
+                  </pic:spPr>
+                </pic:pic>
+              </a:graphicData>
+            </a:graphic>
+          </wp:inline>
+        </w:drawing>
+      </w:r>
+    </w:p>
+    <w:p/>
+    <w:p>
+      <w:r>
+        <w:br w:type="page"/>
+      </w:r>
+    </w:p>
+    <w:p>
+      <w:pPr>
+        <w:pStyle w:val="Kop1"/>
+      </w:pPr>
+      <w:bookmarkStart w:id="4" w:name="_Toc54956657"/>
+      <w:r>
+        <w:lastRenderedPageBreak/>
+        <w:t>Testplan</w:t>
+      </w:r>
+      <w:bookmarkEnd w:id="4"/>
+    </w:p>
+    <w:p/>
+    <w:tbl>
+      <w:tblPr>
+        <w:tblStyle w:val="Onopgemaaktetabel1"/>
+        <w:tblW w:w="0" w:type="auto"/>
+        <w:tblLook w:val="04A0" w:firstRow="1" w:lastRow="0" w:firstColumn="1" w:lastColumn="0" w:noHBand="0" w:noVBand="1"/>
+      </w:tblPr>
+      <w:tblGrid>
+        <w:gridCol w:w="2337"/>
+        <w:gridCol w:w="2337"/>
+        <w:gridCol w:w="2338"/>
+        <w:gridCol w:w="2338"/>
+      </w:tblGrid>
+      <w:tr>
+        <w:trPr>
+          <w:cnfStyle w:val="100000000000" w:firstRow="1" w:lastRow="0" w:firstColumn="0" w:lastColumn="0" w:oddVBand="0" w:evenVBand="0" w:oddHBand="0" w:evenHBand="0" w:firstRowFirstColumn="0" w:firstRowLastColumn="0" w:lastRowFirstColumn="0" w:lastRowLastColumn="0"/>
+        </w:trPr>
+        <w:tc>
+          <w:tcPr>
+            <w:cnfStyle w:val="001000000000" w:firstRow="0" w:lastRow="0" w:firstColumn="1" w:lastColumn="0" w:oddVBand="0" w:evenVBand="0" w:oddHBand="0" w:evenHBand="0" w:firstRowFirstColumn="0" w:firstRowLastColumn="0" w:lastRowFirstColumn="0" w:lastRowLastColumn="0"/>
+            <w:tcW w:w="2337" w:type="dxa"/>
+            <w:shd w:val="clear" w:color="auto" w:fill="8EAADB" w:themeFill="accent1" w:themeFillTint="99"/>
+          </w:tcPr>
+          <w:p>
+            <w:pPr>
+              <w:rPr>
+                <w:color w:val="FFFFFF" w:themeColor="background1"/>
+                <w:sz w:val="24"/>
+                <w:szCs w:val="24"/>
+              </w:rPr>
+            </w:pPr>
+            <w:r>
+              <w:rPr>
+                <w:color w:val="FFFFFF" w:themeColor="background1"/>
+                <w:sz w:val="24"/>
+                <w:szCs w:val="24"/>
+              </w:rPr>
+              <w:t>Test Case</w:t>
+            </w:r>
+          </w:p>
+        </w:tc>
+        <w:tc>
+          <w:tcPr>
+            <w:tcW w:w="2337" w:type="dxa"/>
+            <w:shd w:val="clear" w:color="auto" w:fill="8EAADB" w:themeFill="accent1" w:themeFillTint="99"/>
+          </w:tcPr>
+          <w:p>
+            <w:pPr>
+              <w:cnfStyle w:val="100000000000" w:firstRow="1" w:lastRow="0" w:firstColumn="0" w:lastColumn="0" w:oddVBand="0" w:evenVBand="0" w:oddHBand="0" w:evenHBand="0" w:firstRowFirstColumn="0" w:firstRowLastColumn="0" w:lastRowFirstColumn="0" w:lastRowLastColumn="0"/>
+              <w:rPr>
+                <w:color w:val="FFFFFF" w:themeColor="background1"/>
+                <w:sz w:val="24"/>
+                <w:szCs w:val="24"/>
+              </w:rPr>
+            </w:pPr>
+            <w:r>
+              <w:rPr>
+                <w:color w:val="FFFFFF" w:themeColor="background1"/>
+                <w:sz w:val="24"/>
+                <w:szCs w:val="24"/>
+              </w:rPr>
+              <w:t>Use Case</w:t>
+            </w:r>
+          </w:p>
+        </w:tc>
+        <w:tc>
+          <w:tcPr>
+            <w:tcW w:w="2338" w:type="dxa"/>
+            <w:shd w:val="clear" w:color="auto" w:fill="8EAADB" w:themeFill="accent1" w:themeFillTint="99"/>
+          </w:tcPr>
+          <w:p>
+            <w:pPr>
+              <w:cnfStyle w:val="100000000000" w:firstRow="1" w:lastRow="0" w:firstColumn="0" w:lastColumn="0" w:oddVBand="0" w:evenVBand="0" w:oddHBand="0" w:evenHBand="0" w:firstRowFirstColumn="0" w:firstRowLastColumn="0" w:lastRowFirstColumn="0" w:lastRowLastColumn="0"/>
+              <w:rPr>
+                <w:color w:val="FFFFFF" w:themeColor="background1"/>
+                <w:sz w:val="24"/>
+                <w:szCs w:val="24"/>
+              </w:rPr>
+            </w:pPr>
+            <w:r>
+              <w:rPr>
+                <w:color w:val="FFFFFF" w:themeColor="background1"/>
+                <w:sz w:val="24"/>
+                <w:szCs w:val="24"/>
+              </w:rPr>
+              <w:t xml:space="preserve">Invoer </w:t>
+            </w:r>
+          </w:p>
+        </w:tc>
+        <w:tc>
+          <w:tcPr>
+            <w:tcW w:w="2338" w:type="dxa"/>
+            <w:shd w:val="clear" w:color="auto" w:fill="8EAADB" w:themeFill="accent1" w:themeFillTint="99"/>
+          </w:tcPr>
+          <w:p>
+            <w:pPr>
+              <w:cnfStyle w:val="100000000000" w:firstRow="1" w:lastRow="0" w:firstColumn="0" w:lastColumn="0" w:oddVBand="0" w:evenVBand="0" w:oddHBand="0" w:evenHBand="0" w:firstRowFirstColumn="0" w:firstRowLastColumn="0" w:lastRowFirstColumn="0" w:lastRowLastColumn="0"/>
+              <w:rPr>
+                <w:color w:val="FFFFFF" w:themeColor="background1"/>
+                <w:sz w:val="24"/>
+                <w:szCs w:val="24"/>
+              </w:rPr>
+            </w:pPr>
+            <w:r>
+              <w:rPr>
+                <w:color w:val="FFFFFF" w:themeColor="background1"/>
+                <w:sz w:val="24"/>
+                <w:szCs w:val="24"/>
+              </w:rPr>
+              <w:t>Verwachte Uitvoer</w:t>
+            </w:r>
+          </w:p>
+        </w:tc>
+      </w:tr>
+      <w:tr>
+        <w:trPr>
+          <w:cnfStyle w:val="000000100000" w:firstRow="0" w:lastRow="0" w:firstColumn="0" w:lastColumn="0" w:oddVBand="0" w:evenVBand="0" w:oddHBand="1" w:evenHBand="0" w:firstRowFirstColumn="0" w:firstRowLastColumn="0" w:lastRowFirstColumn="0" w:lastRowLastColumn="0"/>
+        </w:trPr>
+        <w:tc>
+          <w:tcPr>
+            <w:cnfStyle w:val="001000000000" w:firstRow="0" w:lastRow="0" w:firstColumn="1" w:lastColumn="0" w:oddVBand="0" w:evenVBand="0" w:oddHBand="0" w:evenHBand="0" w:firstRowFirstColumn="0" w:firstRowLastColumn="0" w:lastRowFirstColumn="0" w:lastRowLastColumn="0"/>
+            <w:tcW w:w="2337" w:type="dxa"/>
+          </w:tcPr>
+          <w:p/>
+        </w:tc>
+        <w:tc>
+          <w:tcPr>
+            <w:tcW w:w="2337" w:type="dxa"/>
+          </w:tcPr>
+          <w:p>
+            <w:pPr>
+              <w:cnfStyle w:val="000000100000" w:firstRow="0" w:lastRow="0" w:firstColumn="0" w:lastColumn="0" w:oddVBand="0" w:evenVBand="0" w:oddHBand="1" w:evenHBand="0" w:firstRowFirstColumn="0" w:firstRowLastColumn="0" w:lastRowFirstColumn="0" w:lastRowLastColumn="0"/>
+            </w:pPr>
+          </w:p>
+        </w:tc>
+        <w:tc>
+          <w:tcPr>
+            <w:tcW w:w="2338" w:type="dxa"/>
+          </w:tcPr>
+          <w:p>
+            <w:pPr>
+              <w:cnfStyle w:val="000000100000" w:firstRow="0" w:lastRow="0" w:firstColumn="0" w:lastColumn="0" w:oddVBand="0" w:evenVBand="0" w:oddHBand="1" w:evenHBand="0" w:firstRowFirstColumn="0" w:firstRowLastColumn="0" w:lastRowFirstColumn="0" w:lastRowLastColumn="0"/>
+            </w:pPr>
+          </w:p>
+        </w:tc>
+        <w:tc>
+          <w:tcPr>
+            <w:tcW w:w="2338" w:type="dxa"/>
+          </w:tcPr>
+          <w:p>
+            <w:pPr>
+              <w:cnfStyle w:val="000000100000" w:firstRow="0" w:lastRow="0" w:firstColumn="0" w:lastColumn="0" w:oddVBand="0" w:evenVBand="0" w:oddHBand="1" w:evenHBand="0" w:firstRowFirstColumn="0" w:firstRowLastColumn="0" w:lastRowFirstColumn="0" w:lastRowLastColumn="0"/>
+            </w:pPr>
+          </w:p>
+        </w:tc>
+      </w:tr>
+      <w:tr>
+        <w:tc>
+          <w:tcPr>
+            <w:cnfStyle w:val="001000000000" w:firstRow="0" w:lastRow="0" w:firstColumn="1" w:lastColumn="0" w:oddVBand="0" w:evenVBand="0" w:oddHBand="0" w:evenHBand="0" w:firstRowFirstColumn="0" w:firstRowLastColumn="0" w:lastRowFirstColumn="0" w:lastRowLastColumn="0"/>
+            <w:tcW w:w="2337" w:type="dxa"/>
+          </w:tcPr>
+          <w:p/>
+        </w:tc>
+        <w:tc>
+          <w:tcPr>
+            <w:tcW w:w="2337" w:type="dxa"/>
+          </w:tcPr>
+          <w:p>
+            <w:pPr>
+              <w:cnfStyle w:val="000000000000" w:firstRow="0" w:lastRow="0" w:firstColumn="0" w:lastColumn="0" w:oddVBand="0" w:evenVBand="0" w:oddHBand="0" w:evenHBand="0" w:firstRowFirstColumn="0" w:firstRowLastColumn="0" w:lastRowFirstColumn="0" w:lastRowLastColumn="0"/>
+            </w:pPr>
+          </w:p>
+        </w:tc>
+        <w:tc>
+          <w:tcPr>
+            <w:tcW w:w="2338" w:type="dxa"/>
+          </w:tcPr>
+          <w:p>
+            <w:pPr>
+              <w:cnfStyle w:val="000000000000" w:firstRow="0" w:lastRow="0" w:firstColumn="0" w:lastColumn="0" w:oddVBand="0" w:evenVBand="0" w:oddHBand="0" w:evenHBand="0" w:firstRowFirstColumn="0" w:firstRowLastColumn="0" w:lastRowFirstColumn="0" w:lastRowLastColumn="0"/>
+            </w:pPr>
+          </w:p>
+        </w:tc>
+        <w:tc>
+          <w:tcPr>
+            <w:tcW w:w="2338" w:type="dxa"/>
+          </w:tcPr>
+          <w:p>
+            <w:pPr>
+              <w:cnfStyle w:val="000000000000" w:firstRow="0" w:lastRow="0" w:firstColumn="0" w:lastColumn="0" w:oddVBand="0" w:evenVBand="0" w:oddHBand="0" w:evenHBand="0" w:firstRowFirstColumn="0" w:firstRowLastColumn="0" w:lastRowFirstColumn="0" w:lastRowLastColumn="0"/>
+            </w:pPr>
+          </w:p>
+        </w:tc>
+      </w:tr>
+      <w:tr>
+        <w:trPr>
+          <w:cnfStyle w:val="000000100000" w:firstRow="0" w:lastRow="0" w:firstColumn="0" w:lastColumn="0" w:oddVBand="0" w:evenVBand="0" w:oddHBand="1" w:evenHBand="0" w:firstRowFirstColumn="0" w:firstRowLastColumn="0" w:lastRowFirstColumn="0" w:lastRowLastColumn="0"/>
+        </w:trPr>
+        <w:tc>
+          <w:tcPr>
+            <w:cnfStyle w:val="001000000000" w:firstRow="0" w:lastRow="0" w:firstColumn="1" w:lastColumn="0" w:oddVBand="0" w:evenVBand="0" w:oddHBand="0" w:evenHBand="0" w:firstRowFirstColumn="0" w:firstRowLastColumn="0" w:lastRowFirstColumn="0" w:lastRowLastColumn="0"/>
+            <w:tcW w:w="2337" w:type="dxa"/>
+          </w:tcPr>
+          <w:p/>
+        </w:tc>
+        <w:tc>
+          <w:tcPr>
+            <w:tcW w:w="2337" w:type="dxa"/>
+          </w:tcPr>
+          <w:p>
+            <w:pPr>
+              <w:cnfStyle w:val="000000100000" w:firstRow="0" w:lastRow="0" w:firstColumn="0" w:lastColumn="0" w:oddVBand="0" w:evenVBand="0" w:oddHBand="1" w:evenHBand="0" w:firstRowFirstColumn="0" w:firstRowLastColumn="0" w:lastRowFirstColumn="0" w:lastRowLastColumn="0"/>
+            </w:pPr>
+          </w:p>
+        </w:tc>
+        <w:tc>
+          <w:tcPr>
+            <w:tcW w:w="2338" w:type="dxa"/>
+          </w:tcPr>
+          <w:p>
+            <w:pPr>
+              <w:cnfStyle w:val="000000100000" w:firstRow="0" w:lastRow="0" w:firstColumn="0" w:lastColumn="0" w:oddVBand="0" w:evenVBand="0" w:oddHBand="1" w:evenHBand="0" w:firstRowFirstColumn="0" w:firstRowLastColumn="0" w:lastRowFirstColumn="0" w:lastRowLastColumn="0"/>
+            </w:pPr>
+          </w:p>
+        </w:tc>
+        <w:tc>
+          <w:tcPr>
+            <w:tcW w:w="2338" w:type="dxa"/>
+          </w:tcPr>
+          <w:p>
+            <w:pPr>
+              <w:cnfStyle w:val="000000100000" w:firstRow="0" w:lastRow="0" w:firstColumn="0" w:lastColumn="0" w:oddVBand="0" w:evenVBand="0" w:oddHBand="1" w:evenHBand="0" w:firstRowFirstColumn="0" w:firstRowLastColumn="0" w:lastRowFirstColumn="0" w:lastRowLastColumn="0"/>
+            </w:pPr>
+          </w:p>
+        </w:tc>
+      </w:tr>
+      <w:tr>
+        <w:tc>
+          <w:tcPr>
+            <w:cnfStyle w:val="001000000000" w:firstRow="0" w:lastRow="0" w:firstColumn="1" w:lastColumn="0" w:oddVBand="0" w:evenVBand="0" w:oddHBand="0" w:evenHBand="0" w:firstRowFirstColumn="0" w:firstRowLastColumn="0" w:lastRowFirstColumn="0" w:lastRowLastColumn="0"/>
+            <w:tcW w:w="2337" w:type="dxa"/>
+          </w:tcPr>
+          <w:p/>
+        </w:tc>
+        <w:tc>
+          <w:tcPr>
+            <w:tcW w:w="2337" w:type="dxa"/>
+          </w:tcPr>
+          <w:p>
+            <w:pPr>
+              <w:cnfStyle w:val="000000000000" w:firstRow="0" w:lastRow="0" w:firstColumn="0" w:lastColumn="0" w:oddVBand="0" w:evenVBand="0" w:oddHBand="0" w:evenHBand="0" w:firstRowFirstColumn="0" w:firstRowLastColumn="0" w:lastRowFirstColumn="0" w:lastRowLastColumn="0"/>
+            </w:pPr>
+          </w:p>
+        </w:tc>
+        <w:tc>
+          <w:tcPr>
+            <w:tcW w:w="2338" w:type="dxa"/>
+          </w:tcPr>
+          <w:p>
+            <w:pPr>
+              <w:cnfStyle w:val="000000000000" w:firstRow="0" w:lastRow="0" w:firstColumn="0" w:lastColumn="0" w:oddVBand="0" w:evenVBand="0" w:oddHBand="0" w:evenHBand="0" w:firstRowFirstColumn="0" w:firstRowLastColumn="0" w:lastRowFirstColumn="0" w:lastRowLastColumn="0"/>
+            </w:pPr>
+          </w:p>
+        </w:tc>
+        <w:tc>
+          <w:tcPr>
+            <w:tcW w:w="2338" w:type="dxa"/>
+          </w:tcPr>
+          <w:p>
+            <w:pPr>
+              <w:cnfStyle w:val="000000000000" w:firstRow="0" w:lastRow="0" w:firstColumn="0" w:lastColumn="0" w:oddVBand="0" w:evenVBand="0" w:oddHBand="0" w:evenHBand="0" w:firstRowFirstColumn="0" w:firstRowLastColumn="0" w:lastRowFirstColumn="0" w:lastRowLastColumn="0"/>
+            </w:pPr>
+          </w:p>
+        </w:tc>
+      </w:tr>
+      <w:tr>
+        <w:trPr>
+          <w:cnfStyle w:val="000000100000" w:firstRow="0" w:lastRow="0" w:firstColumn="0" w:lastColumn="0" w:oddVBand="0" w:evenVBand="0" w:oddHBand="1" w:evenHBand="0" w:firstRowFirstColumn="0" w:firstRowLastColumn="0" w:lastRowFirstColumn="0" w:lastRowLastColumn="0"/>
+        </w:trPr>
+        <w:tc>
+          <w:tcPr>
+            <w:cnfStyle w:val="001000000000" w:firstRow="0" w:lastRow="0" w:firstColumn="1" w:lastColumn="0" w:oddVBand="0" w:evenVBand="0" w:oddHBand="0" w:evenHBand="0" w:firstRowFirstColumn="0" w:firstRowLastColumn="0" w:lastRowFirstColumn="0" w:lastRowLastColumn="0"/>
+            <w:tcW w:w="2337" w:type="dxa"/>
+          </w:tcPr>
+          <w:p/>
+        </w:tc>
+        <w:tc>
+          <w:tcPr>
+            <w:tcW w:w="2337" w:type="dxa"/>
+          </w:tcPr>
+          <w:p>
+            <w:pPr>
+              <w:cnfStyle w:val="000000100000" w:firstRow="0" w:lastRow="0" w:firstColumn="0" w:lastColumn="0" w:oddVBand="0" w:evenVBand="0" w:oddHBand="1" w:evenHBand="0" w:firstRowFirstColumn="0" w:firstRowLastColumn="0" w:lastRowFirstColumn="0" w:lastRowLastColumn="0"/>
+            </w:pPr>
+          </w:p>
+        </w:tc>
+        <w:tc>
+          <w:tcPr>
+            <w:tcW w:w="2338" w:type="dxa"/>
+          </w:tcPr>
+          <w:p>
+            <w:pPr>
+              <w:cnfStyle w:val="000000100000" w:firstRow="0" w:lastRow="0" w:firstColumn="0" w:lastColumn="0" w:oddVBand="0" w:evenVBand="0" w:oddHBand="1" w:evenHBand="0" w:firstRowFirstColumn="0" w:firstRowLastColumn="0" w:lastRowFirstColumn="0" w:lastRowLastColumn="0"/>
+            </w:pPr>
+          </w:p>
+        </w:tc>
+        <w:tc>
+          <w:tcPr>
+            <w:tcW w:w="2338" w:type="dxa"/>
+          </w:tcPr>
+          <w:p>
+            <w:pPr>
+              <w:cnfStyle w:val="000000100000" w:firstRow="0" w:lastRow="0" w:firstColumn="0" w:lastColumn="0" w:oddVBand="0" w:evenVBand="0" w:oddHBand="1" w:evenHBand="0" w:firstRowFirstColumn="0" w:firstRowLastColumn="0" w:lastRowFirstColumn="0" w:lastRowLastColumn="0"/>
+            </w:pPr>
+          </w:p>
+        </w:tc>
+      </w:tr>
+      <w:tr>
+        <w:tc>
+          <w:tcPr>
+            <w:cnfStyle w:val="001000000000" w:firstRow="0" w:lastRow="0" w:firstColumn="1" w:lastColumn="0" w:oddVBand="0" w:evenVBand="0" w:oddHBand="0" w:evenHBand="0" w:firstRowFirstColumn="0" w:firstRowLastColumn="0" w:lastRowFirstColumn="0" w:lastRowLastColumn="0"/>
+            <w:tcW w:w="2337" w:type="dxa"/>
+          </w:tcPr>
+          <w:p/>
+        </w:tc>
+        <w:tc>
+          <w:tcPr>
+            <w:tcW w:w="2337" w:type="dxa"/>
+          </w:tcPr>
+          <w:p>
+            <w:pPr>
+              <w:cnfStyle w:val="000000000000" w:firstRow="0" w:lastRow="0" w:firstColumn="0" w:lastColumn="0" w:oddVBand="0" w:evenVBand="0" w:oddHBand="0" w:evenHBand="0" w:firstRowFirstColumn="0" w:firstRowLastColumn="0" w:lastRowFirstColumn="0" w:lastRowLastColumn="0"/>
+            </w:pPr>
+          </w:p>
+        </w:tc>
+        <w:tc>
+          <w:tcPr>
+            <w:tcW w:w="2338" w:type="dxa"/>
+          </w:tcPr>
+          <w:p>
+            <w:pPr>
+              <w:cnfStyle w:val="000000000000" w:firstRow="0" w:lastRow="0" w:firstColumn="0" w:lastColumn="0" w:oddVBand="0" w:evenVBand="0" w:oddHBand="0" w:evenHBand="0" w:firstRowFirstColumn="0" w:firstRowLastColumn="0" w:lastRowFirstColumn="0" w:lastRowLastColumn="0"/>
+            </w:pPr>
+          </w:p>
+        </w:tc>
+        <w:tc>
+          <w:tcPr>
+            <w:tcW w:w="2338" w:type="dxa"/>
+          </w:tcPr>
+          <w:p>
+            <w:pPr>
+              <w:cnfStyle w:val="000000000000" w:firstRow="0" w:lastRow="0" w:firstColumn="0" w:lastColumn="0" w:oddVBand="0" w:evenVBand="0" w:oddHBand="0" w:evenHBand="0" w:firstRowFirstColumn="0" w:firstRowLastColumn="0" w:lastRowFirstColumn="0" w:lastRowLastColumn="0"/>
+            </w:pPr>
+          </w:p>
+        </w:tc>
+      </w:tr>
+      <w:tr>
+        <w:trPr>
+          <w:cnfStyle w:val="000000100000" w:firstRow="0" w:lastRow="0" w:firstColumn="0" w:lastColumn="0" w:oddVBand="0" w:evenVBand="0" w:oddHBand="1" w:evenHBand="0" w:firstRowFirstColumn="0" w:firstRowLastColumn="0" w:lastRowFirstColumn="0" w:lastRowLastColumn="0"/>
+        </w:trPr>
+        <w:tc>
+          <w:tcPr>
+            <w:cnfStyle w:val="001000000000" w:firstRow="0" w:lastRow="0" w:firstColumn="1" w:lastColumn="0" w:oddVBand="0" w:evenVBand="0" w:oddHBand="0" w:evenHBand="0" w:firstRowFirstColumn="0" w:firstRowLastColumn="0" w:lastRowFirstColumn="0" w:lastRowLastColumn="0"/>
+            <w:tcW w:w="2337" w:type="dxa"/>
+          </w:tcPr>
+          <w:p/>
+        </w:tc>
+        <w:tc>
+          <w:tcPr>
+            <w:tcW w:w="2337" w:type="dxa"/>
+          </w:tcPr>
+          <w:p>
+            <w:pPr>
+              <w:cnfStyle w:val="000000100000" w:firstRow="0" w:lastRow="0" w:firstColumn="0" w:lastColumn="0" w:oddVBand="0" w:evenVBand="0" w:oddHBand="1" w:evenHBand="0" w:firstRowFirstColumn="0" w:firstRowLastColumn="0" w:lastRowFirstColumn="0" w:lastRowLastColumn="0"/>
+            </w:pPr>
+          </w:p>
+        </w:tc>
+        <w:tc>
+          <w:tcPr>
+            <w:tcW w:w="2338" w:type="dxa"/>
+          </w:tcPr>
+          <w:p>
+            <w:pPr>
+              <w:cnfStyle w:val="000000100000" w:firstRow="0" w:lastRow="0" w:firstColumn="0" w:lastColumn="0" w:oddVBand="0" w:evenVBand="0" w:oddHBand="1" w:evenHBand="0" w:firstRowFirstColumn="0" w:firstRowLastColumn="0" w:lastRowFirstColumn="0" w:lastRowLastColumn="0"/>
+            </w:pPr>
+          </w:p>
+        </w:tc>
+        <w:tc>
+          <w:tcPr>
+            <w:tcW w:w="2338" w:type="dxa"/>
+          </w:tcPr>
+          <w:p>
+            <w:pPr>
+              <w:cnfStyle w:val="000000100000" w:firstRow="0" w:lastRow="0" w:firstColumn="0" w:lastColumn="0" w:oddVBand="0" w:evenVBand="0" w:oddHBand="1" w:evenHBand="0" w:firstRowFirstColumn="0" w:firstRowLastColumn="0" w:lastRowFirstColumn="0" w:lastRowLastColumn="0"/>
+            </w:pPr>
+          </w:p>
+        </w:tc>
+      </w:tr>
+    </w:tbl>
     <w:p/>
     <w:sectPr>
       <w:pgSz w:w="12240" w:h="15840"/>

</xml_diff>

<commit_message>
-docker implemented -docs update
</commit_message>
<xml_diff>
--- a/Docs/Analyse.docx
+++ b/Docs/Analyse.docx
@@ -4941,7 +4941,21 @@
             <w:cnfStyle w:val="001000000000" w:firstRow="0" w:lastRow="0" w:firstColumn="1" w:lastColumn="0" w:oddVBand="0" w:evenVBand="0" w:oddHBand="0" w:evenHBand="0" w:firstRowFirstColumn="0" w:firstRowLastColumn="0" w:lastRowFirstColumn="0" w:lastRowLastColumn="0"/>
             <w:tcW w:w="2337" w:type="dxa"/>
           </w:tcPr>
-          <w:p/>
+          <w:p>
+            <w:pPr>
+              <w:rPr>
+                <w:b w:val="0"/>
+                <w:bCs w:val="0"/>
+              </w:rPr>
+            </w:pPr>
+            <w:r>
+              <w:rPr>
+                <w:b w:val="0"/>
+                <w:bCs w:val="0"/>
+              </w:rPr>
+              <w:t>TC01</w:t>
+            </w:r>
+          </w:p>
         </w:tc>
         <w:tc>
           <w:tcPr>
@@ -4951,6 +4965,9 @@
             <w:pPr>
               <w:cnfStyle w:val="000000100000" w:firstRow="0" w:lastRow="0" w:firstColumn="0" w:lastColumn="0" w:oddVBand="0" w:evenVBand="0" w:oddHBand="1" w:evenHBand="0" w:firstRowFirstColumn="0" w:firstRowLastColumn="0" w:lastRowFirstColumn="0" w:lastRowLastColumn="0"/>
             </w:pPr>
+            <w:r>
+              <w:t>UC01</w:t>
+            </w:r>
           </w:p>
         </w:tc>
         <w:tc>
@@ -4961,6 +4978,9 @@
             <w:pPr>
               <w:cnfStyle w:val="000000100000" w:firstRow="0" w:lastRow="0" w:firstColumn="0" w:lastColumn="0" w:oddVBand="0" w:evenVBand="0" w:oddHBand="1" w:evenHBand="0" w:firstRowFirstColumn="0" w:firstRowLastColumn="0" w:lastRowFirstColumn="0" w:lastRowLastColumn="0"/>
             </w:pPr>
+            <w:r>
+              <w:t>De gebruiker drukt op de knop verbinden</w:t>
+            </w:r>
           </w:p>
         </w:tc>
         <w:tc>
@@ -4971,6 +4991,9 @@
             <w:pPr>
               <w:cnfStyle w:val="000000100000" w:firstRow="0" w:lastRow="0" w:firstColumn="0" w:lastColumn="0" w:oddVBand="0" w:evenVBand="0" w:oddHBand="1" w:evenHBand="0" w:firstRowFirstColumn="0" w:firstRowLastColumn="0" w:lastRowFirstColumn="0" w:lastRowLastColumn="0"/>
             </w:pPr>
+            <w:r>
+              <w:t>Er is een andere gebruiker beschikbaar, ze worden met elkaar verbonden en komen in een chatroom</w:t>
+            </w:r>
           </w:p>
         </w:tc>
       </w:tr>
@@ -4980,7 +5003,21 @@
             <w:cnfStyle w:val="001000000000" w:firstRow="0" w:lastRow="0" w:firstColumn="1" w:lastColumn="0" w:oddVBand="0" w:evenVBand="0" w:oddHBand="0" w:evenHBand="0" w:firstRowFirstColumn="0" w:firstRowLastColumn="0" w:lastRowFirstColumn="0" w:lastRowLastColumn="0"/>
             <w:tcW w:w="2337" w:type="dxa"/>
           </w:tcPr>
-          <w:p/>
+          <w:p>
+            <w:pPr>
+              <w:rPr>
+                <w:b w:val="0"/>
+                <w:bCs w:val="0"/>
+              </w:rPr>
+            </w:pPr>
+            <w:r>
+              <w:rPr>
+                <w:b w:val="0"/>
+                <w:bCs w:val="0"/>
+              </w:rPr>
+              <w:t>TC02</w:t>
+            </w:r>
+          </w:p>
         </w:tc>
         <w:tc>
           <w:tcPr>
@@ -4990,6 +5027,9 @@
             <w:pPr>
               <w:cnfStyle w:val="000000000000" w:firstRow="0" w:lastRow="0" w:firstColumn="0" w:lastColumn="0" w:oddVBand="0" w:evenVBand="0" w:oddHBand="0" w:evenHBand="0" w:firstRowFirstColumn="0" w:firstRowLastColumn="0" w:lastRowFirstColumn="0" w:lastRowLastColumn="0"/>
             </w:pPr>
+            <w:r>
+              <w:t>UC01</w:t>
+            </w:r>
           </w:p>
         </w:tc>
         <w:tc>
@@ -5000,6 +5040,9 @@
             <w:pPr>
               <w:cnfStyle w:val="000000000000" w:firstRow="0" w:lastRow="0" w:firstColumn="0" w:lastColumn="0" w:oddVBand="0" w:evenVBand="0" w:oddHBand="0" w:evenHBand="0" w:firstRowFirstColumn="0" w:firstRowLastColumn="0" w:lastRowFirstColumn="0" w:lastRowLastColumn="0"/>
             </w:pPr>
+            <w:r>
+              <w:t>De gebruiker drukt op de knop verbinden</w:t>
+            </w:r>
           </w:p>
         </w:tc>
         <w:tc>
@@ -5010,6 +5053,9 @@
             <w:pPr>
               <w:cnfStyle w:val="000000000000" w:firstRow="0" w:lastRow="0" w:firstColumn="0" w:lastColumn="0" w:oddVBand="0" w:evenVBand="0" w:oddHBand="0" w:evenHBand="0" w:firstRowFirstColumn="0" w:firstRowLastColumn="0" w:lastRowFirstColumn="0" w:lastRowLastColumn="0"/>
             </w:pPr>
+            <w:r>
+              <w:t>Er is geen andere gebruiker beschikbaar, het systeem blijft zoeken tot er wel een beschikbaar is.</w:t>
+            </w:r>
           </w:p>
         </w:tc>
       </w:tr>
@@ -5022,7 +5068,21 @@
             <w:cnfStyle w:val="001000000000" w:firstRow="0" w:lastRow="0" w:firstColumn="1" w:lastColumn="0" w:oddVBand="0" w:evenVBand="0" w:oddHBand="0" w:evenHBand="0" w:firstRowFirstColumn="0" w:firstRowLastColumn="0" w:lastRowFirstColumn="0" w:lastRowLastColumn="0"/>
             <w:tcW w:w="2337" w:type="dxa"/>
           </w:tcPr>
-          <w:p/>
+          <w:p>
+            <w:pPr>
+              <w:rPr>
+                <w:b w:val="0"/>
+                <w:bCs w:val="0"/>
+              </w:rPr>
+            </w:pPr>
+            <w:r>
+              <w:rPr>
+                <w:b w:val="0"/>
+                <w:bCs w:val="0"/>
+              </w:rPr>
+              <w:t>TC03</w:t>
+            </w:r>
+          </w:p>
         </w:tc>
         <w:tc>
           <w:tcPr>
@@ -5032,6 +5092,9 @@
             <w:pPr>
               <w:cnfStyle w:val="000000100000" w:firstRow="0" w:lastRow="0" w:firstColumn="0" w:lastColumn="0" w:oddVBand="0" w:evenVBand="0" w:oddHBand="1" w:evenHBand="0" w:firstRowFirstColumn="0" w:firstRowLastColumn="0" w:lastRowFirstColumn="0" w:lastRowLastColumn="0"/>
             </w:pPr>
+            <w:r>
+              <w:t>UC02</w:t>
+            </w:r>
           </w:p>
         </w:tc>
         <w:tc>
@@ -5042,6 +5105,9 @@
             <w:pPr>
               <w:cnfStyle w:val="000000100000" w:firstRow="0" w:lastRow="0" w:firstColumn="0" w:lastColumn="0" w:oddVBand="0" w:evenVBand="0" w:oddHBand="1" w:evenHBand="0" w:firstRowFirstColumn="0" w:firstRowLastColumn="0" w:lastRowFirstColumn="0" w:lastRowLastColumn="0"/>
             </w:pPr>
+            <w:r>
+              <w:t>De gebruiker komt in een chatroom en drukt op camera gebruik toestaan, de gekoppelde gebruiker doet dit ook</w:t>
+            </w:r>
           </w:p>
         </w:tc>
         <w:tc>
@@ -5052,6 +5118,9 @@
             <w:pPr>
               <w:cnfStyle w:val="000000100000" w:firstRow="0" w:lastRow="0" w:firstColumn="0" w:lastColumn="0" w:oddVBand="0" w:evenVBand="0" w:oddHBand="1" w:evenHBand="0" w:firstRowFirstColumn="0" w:firstRowLastColumn="0" w:lastRowFirstColumn="0" w:lastRowLastColumn="0"/>
             </w:pPr>
+            <w:r>
+              <w:t>De gebruiker ziet nu zijn eigen beeld en die van een andere gebruiker</w:t>
+            </w:r>
           </w:p>
         </w:tc>
       </w:tr>
@@ -5061,7 +5130,21 @@
             <w:cnfStyle w:val="001000000000" w:firstRow="0" w:lastRow="0" w:firstColumn="1" w:lastColumn="0" w:oddVBand="0" w:evenVBand="0" w:oddHBand="0" w:evenHBand="0" w:firstRowFirstColumn="0" w:firstRowLastColumn="0" w:lastRowFirstColumn="0" w:lastRowLastColumn="0"/>
             <w:tcW w:w="2337" w:type="dxa"/>
           </w:tcPr>
-          <w:p/>
+          <w:p>
+            <w:pPr>
+              <w:rPr>
+                <w:b w:val="0"/>
+                <w:bCs w:val="0"/>
+              </w:rPr>
+            </w:pPr>
+            <w:r>
+              <w:rPr>
+                <w:b w:val="0"/>
+                <w:bCs w:val="0"/>
+              </w:rPr>
+              <w:t>TC04</w:t>
+            </w:r>
+          </w:p>
         </w:tc>
         <w:tc>
           <w:tcPr>
@@ -5071,6 +5154,9 @@
             <w:pPr>
               <w:cnfStyle w:val="000000000000" w:firstRow="0" w:lastRow="0" w:firstColumn="0" w:lastColumn="0" w:oddVBand="0" w:evenVBand="0" w:oddHBand="0" w:evenHBand="0" w:firstRowFirstColumn="0" w:firstRowLastColumn="0" w:lastRowFirstColumn="0" w:lastRowLastColumn="0"/>
             </w:pPr>
+            <w:r>
+              <w:t>UC02</w:t>
+            </w:r>
           </w:p>
         </w:tc>
         <w:tc>
@@ -5081,6 +5167,9 @@
             <w:pPr>
               <w:cnfStyle w:val="000000000000" w:firstRow="0" w:lastRow="0" w:firstColumn="0" w:lastColumn="0" w:oddVBand="0" w:evenVBand="0" w:oddHBand="0" w:evenHBand="0" w:firstRowFirstColumn="0" w:firstRowLastColumn="0" w:lastRowFirstColumn="0" w:lastRowLastColumn="0"/>
             </w:pPr>
+            <w:r>
+              <w:t>De gebruiker komt in een chatroom maar staat het gebruik van de camera niet toe</w:t>
+            </w:r>
           </w:p>
         </w:tc>
         <w:tc>
@@ -5091,6 +5180,9 @@
             <w:pPr>
               <w:cnfStyle w:val="000000000000" w:firstRow="0" w:lastRow="0" w:firstColumn="0" w:lastColumn="0" w:oddVBand="0" w:evenVBand="0" w:oddHBand="0" w:evenHBand="0" w:firstRowFirstColumn="0" w:firstRowLastColumn="0" w:lastRowFirstColumn="0" w:lastRowLastColumn="0"/>
             </w:pPr>
+            <w:r>
+              <w:t>Er is geen camerabeeld beschikbaar van deze gebruiker.</w:t>
+            </w:r>
           </w:p>
         </w:tc>
       </w:tr>
@@ -5103,7 +5195,21 @@
             <w:cnfStyle w:val="001000000000" w:firstRow="0" w:lastRow="0" w:firstColumn="1" w:lastColumn="0" w:oddVBand="0" w:evenVBand="0" w:oddHBand="0" w:evenHBand="0" w:firstRowFirstColumn="0" w:firstRowLastColumn="0" w:lastRowFirstColumn="0" w:lastRowLastColumn="0"/>
             <w:tcW w:w="2337" w:type="dxa"/>
           </w:tcPr>
-          <w:p/>
+          <w:p>
+            <w:pPr>
+              <w:rPr>
+                <w:b w:val="0"/>
+                <w:bCs w:val="0"/>
+              </w:rPr>
+            </w:pPr>
+            <w:r>
+              <w:rPr>
+                <w:b w:val="0"/>
+                <w:bCs w:val="0"/>
+              </w:rPr>
+              <w:t>TC05</w:t>
+            </w:r>
+          </w:p>
         </w:tc>
         <w:tc>
           <w:tcPr>
@@ -5113,6 +5219,9 @@
             <w:pPr>
               <w:cnfStyle w:val="000000100000" w:firstRow="0" w:lastRow="0" w:firstColumn="0" w:lastColumn="0" w:oddVBand="0" w:evenVBand="0" w:oddHBand="1" w:evenHBand="0" w:firstRowFirstColumn="0" w:firstRowLastColumn="0" w:lastRowFirstColumn="0" w:lastRowLastColumn="0"/>
             </w:pPr>
+            <w:r>
+              <w:t>UC03</w:t>
+            </w:r>
           </w:p>
         </w:tc>
         <w:tc>
@@ -5123,6 +5232,9 @@
             <w:pPr>
               <w:cnfStyle w:val="000000100000" w:firstRow="0" w:lastRow="0" w:firstColumn="0" w:lastColumn="0" w:oddVBand="0" w:evenVBand="0" w:oddHBand="1" w:evenHBand="0" w:firstRowFirstColumn="0" w:firstRowLastColumn="0" w:lastRowFirstColumn="0" w:lastRowLastColumn="0"/>
             </w:pPr>
+            <w:r>
+              <w:t>Een gebruiker typt en verstuurd een bericht onder normale omstandigheden</w:t>
+            </w:r>
           </w:p>
         </w:tc>
         <w:tc>
@@ -5133,6 +5245,9 @@
             <w:pPr>
               <w:cnfStyle w:val="000000100000" w:firstRow="0" w:lastRow="0" w:firstColumn="0" w:lastColumn="0" w:oddVBand="0" w:evenVBand="0" w:oddHBand="1" w:evenHBand="0" w:firstRowFirstColumn="0" w:firstRowLastColumn="0" w:lastRowFirstColumn="0" w:lastRowLastColumn="0"/>
             </w:pPr>
+            <w:r>
+              <w:t>Het bericht wordt getoond op het eigen scherm en het komt aan bij de andere gebruiker</w:t>
+            </w:r>
           </w:p>
         </w:tc>
       </w:tr>
@@ -5142,7 +5257,21 @@
             <w:cnfStyle w:val="001000000000" w:firstRow="0" w:lastRow="0" w:firstColumn="1" w:lastColumn="0" w:oddVBand="0" w:evenVBand="0" w:oddHBand="0" w:evenHBand="0" w:firstRowFirstColumn="0" w:firstRowLastColumn="0" w:lastRowFirstColumn="0" w:lastRowLastColumn="0"/>
             <w:tcW w:w="2337" w:type="dxa"/>
           </w:tcPr>
-          <w:p/>
+          <w:p>
+            <w:pPr>
+              <w:rPr>
+                <w:b w:val="0"/>
+                <w:bCs w:val="0"/>
+              </w:rPr>
+            </w:pPr>
+            <w:r>
+              <w:rPr>
+                <w:b w:val="0"/>
+                <w:bCs w:val="0"/>
+              </w:rPr>
+              <w:t>TC06</w:t>
+            </w:r>
+          </w:p>
         </w:tc>
         <w:tc>
           <w:tcPr>
@@ -5152,6 +5281,12 @@
             <w:pPr>
               <w:cnfStyle w:val="000000000000" w:firstRow="0" w:lastRow="0" w:firstColumn="0" w:lastColumn="0" w:oddVBand="0" w:evenVBand="0" w:oddHBand="0" w:evenHBand="0" w:firstRowFirstColumn="0" w:firstRowLastColumn="0" w:lastRowFirstColumn="0" w:lastRowLastColumn="0"/>
             </w:pPr>
+            <w:r>
+              <w:t>UC0</w:t>
+            </w:r>
+            <w:r>
+              <w:t>3</w:t>
+            </w:r>
           </w:p>
         </w:tc>
         <w:tc>
@@ -5162,6 +5297,12 @@
             <w:pPr>
               <w:cnfStyle w:val="000000000000" w:firstRow="0" w:lastRow="0" w:firstColumn="0" w:lastColumn="0" w:oddVBand="0" w:evenVBand="0" w:oddHBand="0" w:evenHBand="0" w:firstRowFirstColumn="0" w:firstRowLastColumn="0" w:lastRowFirstColumn="0" w:lastRowLastColumn="0"/>
             </w:pPr>
+            <w:r>
+              <w:t xml:space="preserve">Een gebruiker typt en verstuurd een bericht </w:t>
+            </w:r>
+            <w:r>
+              <w:t>maar heeft geen verbinding</w:t>
+            </w:r>
           </w:p>
         </w:tc>
         <w:tc>
@@ -5172,6 +5313,9 @@
             <w:pPr>
               <w:cnfStyle w:val="000000000000" w:firstRow="0" w:lastRow="0" w:firstColumn="0" w:lastColumn="0" w:oddVBand="0" w:evenVBand="0" w:oddHBand="0" w:evenHBand="0" w:firstRowFirstColumn="0" w:firstRowLastColumn="0" w:lastRowFirstColumn="0" w:lastRowLastColumn="0"/>
             </w:pPr>
+            <w:r>
+              <w:t>Het systeem toont dat er geen verbinding is</w:t>
+            </w:r>
           </w:p>
         </w:tc>
       </w:tr>
@@ -5184,7 +5328,21 @@
             <w:cnfStyle w:val="001000000000" w:firstRow="0" w:lastRow="0" w:firstColumn="1" w:lastColumn="0" w:oddVBand="0" w:evenVBand="0" w:oddHBand="0" w:evenHBand="0" w:firstRowFirstColumn="0" w:firstRowLastColumn="0" w:lastRowFirstColumn="0" w:lastRowLastColumn="0"/>
             <w:tcW w:w="2337" w:type="dxa"/>
           </w:tcPr>
-          <w:p/>
+          <w:p>
+            <w:pPr>
+              <w:rPr>
+                <w:b w:val="0"/>
+                <w:bCs w:val="0"/>
+              </w:rPr>
+            </w:pPr>
+            <w:r>
+              <w:rPr>
+                <w:b w:val="0"/>
+                <w:bCs w:val="0"/>
+              </w:rPr>
+              <w:t>TC07</w:t>
+            </w:r>
+          </w:p>
         </w:tc>
         <w:tc>
           <w:tcPr>
@@ -5194,6 +5352,9 @@
             <w:pPr>
               <w:cnfStyle w:val="000000100000" w:firstRow="0" w:lastRow="0" w:firstColumn="0" w:lastColumn="0" w:oddVBand="0" w:evenVBand="0" w:oddHBand="1" w:evenHBand="0" w:firstRowFirstColumn="0" w:firstRowLastColumn="0" w:lastRowFirstColumn="0" w:lastRowLastColumn="0"/>
             </w:pPr>
+            <w:r>
+              <w:t>UC04</w:t>
+            </w:r>
           </w:p>
         </w:tc>
         <w:tc>
@@ -5204,6 +5365,9 @@
             <w:pPr>
               <w:cnfStyle w:val="000000100000" w:firstRow="0" w:lastRow="0" w:firstColumn="0" w:lastColumn="0" w:oddVBand="0" w:evenVBand="0" w:oddHBand="1" w:evenHBand="0" w:firstRowFirstColumn="0" w:firstRowLastColumn="0" w:lastRowFirstColumn="0" w:lastRowLastColumn="0"/>
             </w:pPr>
+            <w:r>
+              <w:t>Een gebruiker typt het juiste wachtwoord en gebruikersnaam in</w:t>
+            </w:r>
           </w:p>
         </w:tc>
         <w:tc>
@@ -5214,6 +5378,543 @@
             <w:pPr>
               <w:cnfStyle w:val="000000100000" w:firstRow="0" w:lastRow="0" w:firstColumn="0" w:lastColumn="0" w:oddVBand="0" w:evenVBand="0" w:oddHBand="1" w:evenHBand="0" w:firstRowFirstColumn="0" w:firstRowLastColumn="0" w:lastRowFirstColumn="0" w:lastRowLastColumn="0"/>
             </w:pPr>
+            <w:r>
+              <w:t>Het systeem logt de gebruiker in en toont dit</w:t>
+            </w:r>
+          </w:p>
+        </w:tc>
+      </w:tr>
+      <w:tr>
+        <w:trPr>
+          <w:trHeight w:val="782"/>
+        </w:trPr>
+        <w:tc>
+          <w:tcPr>
+            <w:cnfStyle w:val="001000000000" w:firstRow="0" w:lastRow="0" w:firstColumn="1" w:lastColumn="0" w:oddVBand="0" w:evenVBand="0" w:oddHBand="0" w:evenHBand="0" w:firstRowFirstColumn="0" w:firstRowLastColumn="0" w:lastRowFirstColumn="0" w:lastRowLastColumn="0"/>
+            <w:tcW w:w="2337" w:type="dxa"/>
+          </w:tcPr>
+          <w:p>
+            <w:pPr>
+              <w:rPr>
+                <w:b w:val="0"/>
+                <w:bCs w:val="0"/>
+              </w:rPr>
+            </w:pPr>
+            <w:r>
+              <w:rPr>
+                <w:b w:val="0"/>
+                <w:bCs w:val="0"/>
+              </w:rPr>
+              <w:t>TC08</w:t>
+            </w:r>
+          </w:p>
+        </w:tc>
+        <w:tc>
+          <w:tcPr>
+            <w:tcW w:w="2337" w:type="dxa"/>
+          </w:tcPr>
+          <w:p>
+            <w:pPr>
+              <w:cnfStyle w:val="000000000000" w:firstRow="0" w:lastRow="0" w:firstColumn="0" w:lastColumn="0" w:oddVBand="0" w:evenVBand="0" w:oddHBand="0" w:evenHBand="0" w:firstRowFirstColumn="0" w:firstRowLastColumn="0" w:lastRowFirstColumn="0" w:lastRowLastColumn="0"/>
+            </w:pPr>
+            <w:r>
+              <w:t>UC04</w:t>
+            </w:r>
+          </w:p>
+        </w:tc>
+        <w:tc>
+          <w:tcPr>
+            <w:tcW w:w="2338" w:type="dxa"/>
+          </w:tcPr>
+          <w:p>
+            <w:pPr>
+              <w:cnfStyle w:val="000000000000" w:firstRow="0" w:lastRow="0" w:firstColumn="0" w:lastColumn="0" w:oddVBand="0" w:evenVBand="0" w:oddHBand="0" w:evenHBand="0" w:firstRowFirstColumn="0" w:firstRowLastColumn="0" w:lastRowFirstColumn="0" w:lastRowLastColumn="0"/>
+            </w:pPr>
+            <w:r>
+              <w:t>Een gebruiker maakt een fout bij het typen van zijn gebruikersnaam of wachtwoord</w:t>
+            </w:r>
+          </w:p>
+        </w:tc>
+        <w:tc>
+          <w:tcPr>
+            <w:tcW w:w="2338" w:type="dxa"/>
+          </w:tcPr>
+          <w:p>
+            <w:pPr>
+              <w:cnfStyle w:val="000000000000" w:firstRow="0" w:lastRow="0" w:firstColumn="0" w:lastColumn="0" w:oddVBand="0" w:evenVBand="0" w:oddHBand="0" w:evenHBand="0" w:firstRowFirstColumn="0" w:firstRowLastColumn="0" w:lastRowFirstColumn="0" w:lastRowLastColumn="0"/>
+            </w:pPr>
+            <w:r>
+              <w:t>Het systeem toont dat het inloggen niet geslaagd is.</w:t>
+            </w:r>
+          </w:p>
+        </w:tc>
+      </w:tr>
+      <w:tr>
+        <w:trPr>
+          <w:cnfStyle w:val="000000100000" w:firstRow="0" w:lastRow="0" w:firstColumn="0" w:lastColumn="0" w:oddVBand="0" w:evenVBand="0" w:oddHBand="1" w:evenHBand="0" w:firstRowFirstColumn="0" w:firstRowLastColumn="0" w:lastRowFirstColumn="0" w:lastRowLastColumn="0"/>
+          <w:trHeight w:val="1553"/>
+        </w:trPr>
+        <w:tc>
+          <w:tcPr>
+            <w:cnfStyle w:val="001000000000" w:firstRow="0" w:lastRow="0" w:firstColumn="1" w:lastColumn="0" w:oddVBand="0" w:evenVBand="0" w:oddHBand="0" w:evenHBand="0" w:firstRowFirstColumn="0" w:firstRowLastColumn="0" w:lastRowFirstColumn="0" w:lastRowLastColumn="0"/>
+            <w:tcW w:w="2337" w:type="dxa"/>
+          </w:tcPr>
+          <w:p>
+            <w:pPr>
+              <w:rPr>
+                <w:b w:val="0"/>
+                <w:bCs w:val="0"/>
+              </w:rPr>
+            </w:pPr>
+            <w:r>
+              <w:rPr>
+                <w:b w:val="0"/>
+                <w:bCs w:val="0"/>
+              </w:rPr>
+              <w:t>TC09</w:t>
+            </w:r>
+          </w:p>
+        </w:tc>
+        <w:tc>
+          <w:tcPr>
+            <w:tcW w:w="2337" w:type="dxa"/>
+          </w:tcPr>
+          <w:p>
+            <w:pPr>
+              <w:cnfStyle w:val="000000100000" w:firstRow="0" w:lastRow="0" w:firstColumn="0" w:lastColumn="0" w:oddVBand="0" w:evenVBand="0" w:oddHBand="1" w:evenHBand="0" w:firstRowFirstColumn="0" w:firstRowLastColumn="0" w:lastRowFirstColumn="0" w:lastRowLastColumn="0"/>
+            </w:pPr>
+            <w:r>
+              <w:t>UC05</w:t>
+            </w:r>
+          </w:p>
+        </w:tc>
+        <w:tc>
+          <w:tcPr>
+            <w:tcW w:w="2338" w:type="dxa"/>
+          </w:tcPr>
+          <w:p>
+            <w:pPr>
+              <w:cnfStyle w:val="000000100000" w:firstRow="0" w:lastRow="0" w:firstColumn="0" w:lastColumn="0" w:oddVBand="0" w:evenVBand="0" w:oddHBand="1" w:evenHBand="0" w:firstRowFirstColumn="0" w:firstRowLastColumn="0" w:lastRowFirstColumn="0" w:lastRowLastColumn="0"/>
+            </w:pPr>
+            <w:r>
+              <w:t>Een gebruiker typt feedback in en verstuurd deze</w:t>
+            </w:r>
+          </w:p>
+        </w:tc>
+        <w:tc>
+          <w:tcPr>
+            <w:tcW w:w="2338" w:type="dxa"/>
+          </w:tcPr>
+          <w:p>
+            <w:pPr>
+              <w:cnfStyle w:val="000000100000" w:firstRow="0" w:lastRow="0" w:firstColumn="0" w:lastColumn="0" w:oddVBand="0" w:evenVBand="0" w:oddHBand="1" w:evenHBand="0" w:firstRowFirstColumn="0" w:firstRowLastColumn="0" w:lastRowFirstColumn="0" w:lastRowLastColumn="0"/>
+            </w:pPr>
+            <w:r>
+              <w:t>Het systeem toont dat het is geslaagd</w:t>
+            </w:r>
+          </w:p>
+        </w:tc>
+      </w:tr>
+      <w:tr>
+        <w:trPr>
+          <w:trHeight w:val="782"/>
+        </w:trPr>
+        <w:tc>
+          <w:tcPr>
+            <w:cnfStyle w:val="001000000000" w:firstRow="0" w:lastRow="0" w:firstColumn="1" w:lastColumn="0" w:oddVBand="0" w:evenVBand="0" w:oddHBand="0" w:evenHBand="0" w:firstRowFirstColumn="0" w:firstRowLastColumn="0" w:lastRowFirstColumn="0" w:lastRowLastColumn="0"/>
+            <w:tcW w:w="2337" w:type="dxa"/>
+          </w:tcPr>
+          <w:p>
+            <w:pPr>
+              <w:rPr>
+                <w:b w:val="0"/>
+                <w:bCs w:val="0"/>
+              </w:rPr>
+            </w:pPr>
+            <w:r>
+              <w:rPr>
+                <w:b w:val="0"/>
+                <w:bCs w:val="0"/>
+              </w:rPr>
+              <w:lastRenderedPageBreak/>
+              <w:t>TC10</w:t>
+            </w:r>
+          </w:p>
+        </w:tc>
+        <w:tc>
+          <w:tcPr>
+            <w:tcW w:w="2337" w:type="dxa"/>
+          </w:tcPr>
+          <w:p>
+            <w:pPr>
+              <w:cnfStyle w:val="000000000000" w:firstRow="0" w:lastRow="0" w:firstColumn="0" w:lastColumn="0" w:oddVBand="0" w:evenVBand="0" w:oddHBand="0" w:evenHBand="0" w:firstRowFirstColumn="0" w:firstRowLastColumn="0" w:lastRowFirstColumn="0" w:lastRowLastColumn="0"/>
+            </w:pPr>
+            <w:r>
+              <w:t>UC06</w:t>
+            </w:r>
+          </w:p>
+        </w:tc>
+        <w:tc>
+          <w:tcPr>
+            <w:tcW w:w="2338" w:type="dxa"/>
+          </w:tcPr>
+          <w:p>
+            <w:pPr>
+              <w:cnfStyle w:val="000000000000" w:firstRow="0" w:lastRow="0" w:firstColumn="0" w:lastColumn="0" w:oddVBand="0" w:evenVBand="0" w:oddHBand="0" w:evenHBand="0" w:firstRowFirstColumn="0" w:firstRowLastColumn="0" w:lastRowFirstColumn="0" w:lastRowLastColumn="0"/>
+            </w:pPr>
+            <w:r>
+              <w:t>Een gebruiker verstuurd een vriendverzoek naar een andere gebruiker en wordt geaccepteerd</w:t>
+            </w:r>
+          </w:p>
+        </w:tc>
+        <w:tc>
+          <w:tcPr>
+            <w:tcW w:w="2338" w:type="dxa"/>
+          </w:tcPr>
+          <w:p>
+            <w:pPr>
+              <w:cnfStyle w:val="000000000000" w:firstRow="0" w:lastRow="0" w:firstColumn="0" w:lastColumn="0" w:oddVBand="0" w:evenVBand="0" w:oddHBand="0" w:evenHBand="0" w:firstRowFirstColumn="0" w:firstRowLastColumn="0" w:lastRowFirstColumn="0" w:lastRowLastColumn="0"/>
+            </w:pPr>
+            <w:r>
+              <w:t>Het systeem toont doormiddel van een notificatie dat de twee gebruikers vrienden zijn.</w:t>
+            </w:r>
+          </w:p>
+        </w:tc>
+      </w:tr>
+      <w:tr>
+        <w:trPr>
+          <w:cnfStyle w:val="000000100000" w:firstRow="0" w:lastRow="0" w:firstColumn="0" w:lastColumn="0" w:oddVBand="0" w:evenVBand="0" w:oddHBand="1" w:evenHBand="0" w:firstRowFirstColumn="0" w:firstRowLastColumn="0" w:lastRowFirstColumn="0" w:lastRowLastColumn="0"/>
+          <w:trHeight w:val="782"/>
+        </w:trPr>
+        <w:tc>
+          <w:tcPr>
+            <w:cnfStyle w:val="001000000000" w:firstRow="0" w:lastRow="0" w:firstColumn="1" w:lastColumn="0" w:oddVBand="0" w:evenVBand="0" w:oddHBand="0" w:evenHBand="0" w:firstRowFirstColumn="0" w:firstRowLastColumn="0" w:lastRowFirstColumn="0" w:lastRowLastColumn="0"/>
+            <w:tcW w:w="2337" w:type="dxa"/>
+          </w:tcPr>
+          <w:p>
+            <w:pPr>
+              <w:rPr>
+                <w:b w:val="0"/>
+                <w:bCs w:val="0"/>
+              </w:rPr>
+            </w:pPr>
+            <w:r>
+              <w:rPr>
+                <w:b w:val="0"/>
+                <w:bCs w:val="0"/>
+              </w:rPr>
+              <w:t>TC11</w:t>
+            </w:r>
+          </w:p>
+        </w:tc>
+        <w:tc>
+          <w:tcPr>
+            <w:tcW w:w="2337" w:type="dxa"/>
+          </w:tcPr>
+          <w:p>
+            <w:pPr>
+              <w:cnfStyle w:val="000000100000" w:firstRow="0" w:lastRow="0" w:firstColumn="0" w:lastColumn="0" w:oddVBand="0" w:evenVBand="0" w:oddHBand="1" w:evenHBand="0" w:firstRowFirstColumn="0" w:firstRowLastColumn="0" w:lastRowFirstColumn="0" w:lastRowLastColumn="0"/>
+            </w:pPr>
+            <w:r>
+              <w:t>UC06</w:t>
+            </w:r>
+          </w:p>
+        </w:tc>
+        <w:tc>
+          <w:tcPr>
+            <w:tcW w:w="2338" w:type="dxa"/>
+          </w:tcPr>
+          <w:p>
+            <w:pPr>
+              <w:cnfStyle w:val="000000100000" w:firstRow="0" w:lastRow="0" w:firstColumn="0" w:lastColumn="0" w:oddVBand="0" w:evenVBand="0" w:oddHBand="1" w:evenHBand="0" w:firstRowFirstColumn="0" w:firstRowLastColumn="0" w:lastRowFirstColumn="0" w:lastRowLastColumn="0"/>
+            </w:pPr>
+            <w:r>
+              <w:t xml:space="preserve">Een gebruiker verstuurd een vriendverzoek maar de andere gebruiker </w:t>
+            </w:r>
+            <w:r>
+              <w:t>maar deze wordt geweigerd/genegeerd</w:t>
+            </w:r>
+          </w:p>
+        </w:tc>
+        <w:tc>
+          <w:tcPr>
+            <w:tcW w:w="2338" w:type="dxa"/>
+          </w:tcPr>
+          <w:p>
+            <w:pPr>
+              <w:cnfStyle w:val="000000100000" w:firstRow="0" w:lastRow="0" w:firstColumn="0" w:lastColumn="0" w:oddVBand="0" w:evenVBand="0" w:oddHBand="1" w:evenHBand="0" w:firstRowFirstColumn="0" w:firstRowLastColumn="0" w:lastRowFirstColumn="0" w:lastRowLastColumn="0"/>
+            </w:pPr>
+            <w:r>
+              <w:t>In het geval van een weigering geeft het systeem dit door doormiddel van een notificatie</w:t>
+            </w:r>
+          </w:p>
+        </w:tc>
+      </w:tr>
+      <w:tr>
+        <w:trPr>
+          <w:trHeight w:val="782"/>
+        </w:trPr>
+        <w:tc>
+          <w:tcPr>
+            <w:cnfStyle w:val="001000000000" w:firstRow="0" w:lastRow="0" w:firstColumn="1" w:lastColumn="0" w:oddVBand="0" w:evenVBand="0" w:oddHBand="0" w:evenHBand="0" w:firstRowFirstColumn="0" w:firstRowLastColumn="0" w:lastRowFirstColumn="0" w:lastRowLastColumn="0"/>
+            <w:tcW w:w="2337" w:type="dxa"/>
+          </w:tcPr>
+          <w:p>
+            <w:pPr>
+              <w:rPr>
+                <w:b w:val="0"/>
+                <w:bCs w:val="0"/>
+              </w:rPr>
+            </w:pPr>
+            <w:r>
+              <w:rPr>
+                <w:b w:val="0"/>
+                <w:bCs w:val="0"/>
+              </w:rPr>
+              <w:t>TC12</w:t>
+            </w:r>
+          </w:p>
+        </w:tc>
+        <w:tc>
+          <w:tcPr>
+            <w:tcW w:w="2337" w:type="dxa"/>
+          </w:tcPr>
+          <w:p>
+            <w:pPr>
+              <w:cnfStyle w:val="000000000000" w:firstRow="0" w:lastRow="0" w:firstColumn="0" w:lastColumn="0" w:oddVBand="0" w:evenVBand="0" w:oddHBand="0" w:evenHBand="0" w:firstRowFirstColumn="0" w:firstRowLastColumn="0" w:lastRowFirstColumn="0" w:lastRowLastColumn="0"/>
+            </w:pPr>
+            <w:r>
+              <w:t>UC07</w:t>
+            </w:r>
+          </w:p>
+        </w:tc>
+        <w:tc>
+          <w:tcPr>
+            <w:tcW w:w="2338" w:type="dxa"/>
+          </w:tcPr>
+          <w:p>
+            <w:pPr>
+              <w:cnfStyle w:val="000000000000" w:firstRow="0" w:lastRow="0" w:firstColumn="0" w:lastColumn="0" w:oddVBand="0" w:evenVBand="0" w:oddHBand="0" w:evenHBand="0" w:firstRowFirstColumn="0" w:firstRowLastColumn="0" w:lastRowFirstColumn="0" w:lastRowLastColumn="0"/>
+            </w:pPr>
+            <w:r>
+              <w:t>Een gebruiker selecteert een vriend en drukt op bellen, de andere gebruiker neemt op</w:t>
+            </w:r>
+          </w:p>
+        </w:tc>
+        <w:tc>
+          <w:tcPr>
+            <w:tcW w:w="2338" w:type="dxa"/>
+          </w:tcPr>
+          <w:p>
+            <w:pPr>
+              <w:cnfStyle w:val="000000000000" w:firstRow="0" w:lastRow="0" w:firstColumn="0" w:lastColumn="0" w:oddVBand="0" w:evenVBand="0" w:oddHBand="0" w:evenHBand="0" w:firstRowFirstColumn="0" w:firstRowLastColumn="0" w:lastRowFirstColumn="0" w:lastRowLastColumn="0"/>
+            </w:pPr>
+            <w:r>
+              <w:t>Het systeem verbindt de twee gebruikers en worden geplaatst in een chatroom</w:t>
+            </w:r>
+          </w:p>
+        </w:tc>
+      </w:tr>
+      <w:tr>
+        <w:trPr>
+          <w:cnfStyle w:val="000000100000" w:firstRow="0" w:lastRow="0" w:firstColumn="0" w:lastColumn="0" w:oddVBand="0" w:evenVBand="0" w:oddHBand="1" w:evenHBand="0" w:firstRowFirstColumn="0" w:firstRowLastColumn="0" w:lastRowFirstColumn="0" w:lastRowLastColumn="0"/>
+          <w:trHeight w:val="782"/>
+        </w:trPr>
+        <w:tc>
+          <w:tcPr>
+            <w:cnfStyle w:val="001000000000" w:firstRow="0" w:lastRow="0" w:firstColumn="1" w:lastColumn="0" w:oddVBand="0" w:evenVBand="0" w:oddHBand="0" w:evenHBand="0" w:firstRowFirstColumn="0" w:firstRowLastColumn="0" w:lastRowFirstColumn="0" w:lastRowLastColumn="0"/>
+            <w:tcW w:w="2337" w:type="dxa"/>
+          </w:tcPr>
+          <w:p>
+            <w:pPr>
+              <w:rPr>
+                <w:b w:val="0"/>
+                <w:bCs w:val="0"/>
+              </w:rPr>
+            </w:pPr>
+            <w:r>
+              <w:rPr>
+                <w:b w:val="0"/>
+                <w:bCs w:val="0"/>
+              </w:rPr>
+              <w:t>TC13</w:t>
+            </w:r>
+          </w:p>
+        </w:tc>
+        <w:tc>
+          <w:tcPr>
+            <w:tcW w:w="2337" w:type="dxa"/>
+          </w:tcPr>
+          <w:p>
+            <w:pPr>
+              <w:cnfStyle w:val="000000100000" w:firstRow="0" w:lastRow="0" w:firstColumn="0" w:lastColumn="0" w:oddVBand="0" w:evenVBand="0" w:oddHBand="1" w:evenHBand="0" w:firstRowFirstColumn="0" w:firstRowLastColumn="0" w:lastRowFirstColumn="0" w:lastRowLastColumn="0"/>
+            </w:pPr>
+            <w:r>
+              <w:t>UC07</w:t>
+            </w:r>
+          </w:p>
+        </w:tc>
+        <w:tc>
+          <w:tcPr>
+            <w:tcW w:w="2338" w:type="dxa"/>
+          </w:tcPr>
+          <w:p>
+            <w:pPr>
+              <w:cnfStyle w:val="000000100000" w:firstRow="0" w:lastRow="0" w:firstColumn="0" w:lastColumn="0" w:oddVBand="0" w:evenVBand="0" w:oddHBand="1" w:evenHBand="0" w:firstRowFirstColumn="0" w:firstRowLastColumn="0" w:lastRowFirstColumn="0" w:lastRowLastColumn="0"/>
+            </w:pPr>
+            <w:r>
+              <w:t>Een gebruiker selecteert een vriend en drukt op bellen, de nadere gebruiker neemt niet op</w:t>
+            </w:r>
+          </w:p>
+        </w:tc>
+        <w:tc>
+          <w:tcPr>
+            <w:tcW w:w="2338" w:type="dxa"/>
+          </w:tcPr>
+          <w:p>
+            <w:pPr>
+              <w:cnfStyle w:val="000000100000" w:firstRow="0" w:lastRow="0" w:firstColumn="0" w:lastColumn="0" w:oddVBand="0" w:evenVBand="0" w:oddHBand="1" w:evenHBand="0" w:firstRowFirstColumn="0" w:firstRowLastColumn="0" w:lastRowFirstColumn="0" w:lastRowLastColumn="0"/>
+            </w:pPr>
+            <w:r>
+              <w:t>Na 30 seconden niet opnemen toont het systeem een melding met dat de gebruiker niet beschikbaar is</w:t>
+            </w:r>
+          </w:p>
+        </w:tc>
+      </w:tr>
+      <w:tr>
+        <w:trPr>
+          <w:trHeight w:val="782"/>
+        </w:trPr>
+        <w:tc>
+          <w:tcPr>
+            <w:cnfStyle w:val="001000000000" w:firstRow="0" w:lastRow="0" w:firstColumn="1" w:lastColumn="0" w:oddVBand="0" w:evenVBand="0" w:oddHBand="0" w:evenHBand="0" w:firstRowFirstColumn="0" w:firstRowLastColumn="0" w:lastRowFirstColumn="0" w:lastRowLastColumn="0"/>
+            <w:tcW w:w="2337" w:type="dxa"/>
+          </w:tcPr>
+          <w:p>
+            <w:pPr>
+              <w:rPr>
+                <w:b w:val="0"/>
+                <w:bCs w:val="0"/>
+              </w:rPr>
+            </w:pPr>
+            <w:r>
+              <w:rPr>
+                <w:b w:val="0"/>
+                <w:bCs w:val="0"/>
+              </w:rPr>
+              <w:t>TC14</w:t>
+            </w:r>
+          </w:p>
+        </w:tc>
+        <w:tc>
+          <w:tcPr>
+            <w:tcW w:w="2337" w:type="dxa"/>
+          </w:tcPr>
+          <w:p>
+            <w:pPr>
+              <w:cnfStyle w:val="000000000000" w:firstRow="0" w:lastRow="0" w:firstColumn="0" w:lastColumn="0" w:oddVBand="0" w:evenVBand="0" w:oddHBand="0" w:evenHBand="0" w:firstRowFirstColumn="0" w:firstRowLastColumn="0" w:lastRowFirstColumn="0" w:lastRowLastColumn="0"/>
+            </w:pPr>
+            <w:r>
+              <w:t>UC08</w:t>
+            </w:r>
+          </w:p>
+        </w:tc>
+        <w:tc>
+          <w:tcPr>
+            <w:tcW w:w="2338" w:type="dxa"/>
+          </w:tcPr>
+          <w:p>
+            <w:pPr>
+              <w:cnfStyle w:val="000000000000" w:firstRow="0" w:lastRow="0" w:firstColumn="0" w:lastColumn="0" w:oddVBand="0" w:evenVBand="0" w:oddHBand="0" w:evenHBand="0" w:firstRowFirstColumn="0" w:firstRowLastColumn="0" w:lastRowFirstColumn="0" w:lastRowLastColumn="0"/>
+            </w:pPr>
+            <w:r>
+              <w:t>Een gebruiker drukt op verbindt met meerdere gebruikers, er zijn andere gebruikers</w:t>
+            </w:r>
+          </w:p>
+        </w:tc>
+        <w:tc>
+          <w:tcPr>
+            <w:tcW w:w="2338" w:type="dxa"/>
+          </w:tcPr>
+          <w:p>
+            <w:pPr>
+              <w:cnfStyle w:val="000000000000" w:firstRow="0" w:lastRow="0" w:firstColumn="0" w:lastColumn="0" w:oddVBand="0" w:evenVBand="0" w:oddHBand="0" w:evenHBand="0" w:firstRowFirstColumn="0" w:firstRowLastColumn="0" w:lastRowFirstColumn="0" w:lastRowLastColumn="0"/>
+            </w:pPr>
+            <w:r>
+              <w:t>Het systeem verbindt deze gebruikers en plaatst ze in een chatroom</w:t>
+            </w:r>
+          </w:p>
+        </w:tc>
+      </w:tr>
+      <w:tr>
+        <w:trPr>
+          <w:cnfStyle w:val="000000100000" w:firstRow="0" w:lastRow="0" w:firstColumn="0" w:lastColumn="0" w:oddVBand="0" w:evenVBand="0" w:oddHBand="1" w:evenHBand="0" w:firstRowFirstColumn="0" w:firstRowLastColumn="0" w:lastRowFirstColumn="0" w:lastRowLastColumn="0"/>
+          <w:trHeight w:val="782"/>
+        </w:trPr>
+        <w:tc>
+          <w:tcPr>
+            <w:cnfStyle w:val="001000000000" w:firstRow="0" w:lastRow="0" w:firstColumn="1" w:lastColumn="0" w:oddVBand="0" w:evenVBand="0" w:oddHBand="0" w:evenHBand="0" w:firstRowFirstColumn="0" w:firstRowLastColumn="0" w:lastRowFirstColumn="0" w:lastRowLastColumn="0"/>
+            <w:tcW w:w="2337" w:type="dxa"/>
+          </w:tcPr>
+          <w:p>
+            <w:pPr>
+              <w:rPr>
+                <w:b w:val="0"/>
+                <w:bCs w:val="0"/>
+              </w:rPr>
+            </w:pPr>
+            <w:r>
+              <w:rPr>
+                <w:b w:val="0"/>
+                <w:bCs w:val="0"/>
+              </w:rPr>
+              <w:t>TC15</w:t>
+            </w:r>
+          </w:p>
+        </w:tc>
+        <w:tc>
+          <w:tcPr>
+            <w:tcW w:w="2337" w:type="dxa"/>
+          </w:tcPr>
+          <w:p>
+            <w:pPr>
+              <w:cnfStyle w:val="000000100000" w:firstRow="0" w:lastRow="0" w:firstColumn="0" w:lastColumn="0" w:oddVBand="0" w:evenVBand="0" w:oddHBand="1" w:evenHBand="0" w:firstRowFirstColumn="0" w:firstRowLastColumn="0" w:lastRowFirstColumn="0" w:lastRowLastColumn="0"/>
+            </w:pPr>
+            <w:r>
+              <w:t>UC09</w:t>
+            </w:r>
+          </w:p>
+        </w:tc>
+        <w:tc>
+          <w:tcPr>
+            <w:tcW w:w="2338" w:type="dxa"/>
+          </w:tcPr>
+          <w:p>
+            <w:pPr>
+              <w:cnfStyle w:val="000000100000" w:firstRow="0" w:lastRow="0" w:firstColumn="0" w:lastColumn="0" w:oddVBand="0" w:evenVBand="0" w:oddHBand="1" w:evenHBand="0" w:firstRowFirstColumn="0" w:firstRowLastColumn="0" w:lastRowFirstColumn="0" w:lastRowLastColumn="0"/>
+            </w:pPr>
+            <w:r>
+              <w:t>Een gebruiker drukt op verbindt met meerdere gebruikers, er is maar een andere gebruiker beschikbaar</w:t>
+            </w:r>
+          </w:p>
+        </w:tc>
+        <w:tc>
+          <w:tcPr>
+            <w:tcW w:w="2338" w:type="dxa"/>
+          </w:tcPr>
+          <w:p>
+            <w:pPr>
+              <w:cnfStyle w:val="000000100000" w:firstRow="0" w:lastRow="0" w:firstColumn="0" w:lastColumn="0" w:oddVBand="0" w:evenVBand="0" w:oddHBand="1" w:evenHBand="0" w:firstRowFirstColumn="0" w:firstRowLastColumn="0" w:lastRowFirstColumn="0" w:lastRowLastColumn="0"/>
+            </w:pPr>
+            <w:r>
+              <w:t xml:space="preserve">Het systeem plaatst </w:t>
+            </w:r>
+            <w:r>
+              <w:t>de twee gebruikers</w:t>
+            </w:r>
+            <w:r>
+              <w:t xml:space="preserve"> in een chatroom en meld dat er nog gewacht wordt op andere gebruikers</w:t>
+            </w:r>
           </w:p>
         </w:tc>
       </w:tr>

</xml_diff>